<commit_message>
Updated MRR and Made some minor edits to Database Design Doc
</commit_message>
<xml_diff>
--- a/Documents/Database Design-Package Diagram/Database Design-Package Diagram 2.1.docx
+++ b/Documents/Database Design-Package Diagram/Database Design-Package Diagram 2.1.docx
@@ -174,6 +174,7 @@
         <w:rPr>
           <w:rFonts w:ascii="Times New Roman" w:hAnsi="Times New Roman" w:cs="Times New Roman"/>
           <w:noProof/>
+          <w:lang w:eastAsia="zh-CN"/>
         </w:rPr>
         <w:drawing>
           <wp:anchor distT="0" distB="0" distL="114300" distR="114300" simplePos="0" relativeHeight="251592704" behindDoc="0" locked="0" layoutInCell="1" hidden="0" allowOverlap="1" wp14:anchorId="6B81A7B6" wp14:editId="680BE7A7">
@@ -1158,8 +1159,6 @@
           <w:rFonts w:ascii="Times New Roman" w:hAnsi="Times New Roman" w:cs="Times New Roman"/>
         </w:rPr>
       </w:pPr>
-      <w:bookmarkStart w:id="0" w:name="_GoBack"/>
-      <w:bookmarkEnd w:id="0"/>
     </w:p>
     <w:p>
       <w:pPr>
@@ -1626,7 +1625,19 @@
               <w:rPr>
                 <w:rFonts w:ascii="Times New Roman" w:hAnsi="Times New Roman" w:cs="Times New Roman"/>
               </w:rPr>
-              <w:t>dded descriptions to each table and completed the overview.</w:t>
+              <w:t>dded descriptions to each table and completed the overview</w:t>
+            </w:r>
+            <w:r>
+              <w:rPr>
+                <w:rFonts w:ascii="Times New Roman" w:hAnsi="Times New Roman" w:cs="Times New Roman"/>
+              </w:rPr>
+              <w:t xml:space="preserve"> for section 2 and all of its sub sections</w:t>
+            </w:r>
+            <w:r>
+              <w:rPr>
+                <w:rFonts w:ascii="Times New Roman" w:hAnsi="Times New Roman" w:cs="Times New Roman"/>
+              </w:rPr>
+              <w:t>.</w:t>
             </w:r>
             <w:r>
               <w:rPr>
@@ -1720,7 +1731,19 @@
               <w:rPr>
                 <w:rFonts w:ascii="Times New Roman" w:hAnsi="Times New Roman" w:cs="Times New Roman"/>
               </w:rPr>
-              <w:t xml:space="preserve">Fixed some of the differences in the tables. EX- changed the names from Progress to </w:t>
+              <w:t>Fixed some of the differences in the tables</w:t>
+            </w:r>
+            <w:r>
+              <w:rPr>
+                <w:rFonts w:ascii="Times New Roman" w:hAnsi="Times New Roman" w:cs="Times New Roman"/>
+              </w:rPr>
+              <w:t>; in section 2.3 and 2.5</w:t>
+            </w:r>
+            <w:r>
+              <w:rPr>
+                <w:rFonts w:ascii="Times New Roman" w:hAnsi="Times New Roman" w:cs="Times New Roman"/>
+              </w:rPr>
+              <w:t xml:space="preserve">. EX- changed the names from Progress to </w:t>
             </w:r>
             <w:proofErr w:type="spellStart"/>
             <w:r>
@@ -1861,7 +1884,19 @@
               <w:rPr>
                 <w:rFonts w:ascii="Times New Roman" w:hAnsi="Times New Roman" w:cs="Times New Roman"/>
               </w:rPr>
-              <w:t>I Added the suggested edits given to our group by Dr. Tan.</w:t>
+              <w:t>I Added the suggested edits given to our group by Dr. Tan</w:t>
+            </w:r>
+            <w:r>
+              <w:rPr>
+                <w:rFonts w:ascii="Times New Roman" w:hAnsi="Times New Roman" w:cs="Times New Roman"/>
+              </w:rPr>
+              <w:t xml:space="preserve"> in sections 1 and 2 including all sub sections</w:t>
+            </w:r>
+            <w:r>
+              <w:rPr>
+                <w:rFonts w:ascii="Times New Roman" w:hAnsi="Times New Roman" w:cs="Times New Roman"/>
+              </w:rPr>
+              <w:t>.</w:t>
             </w:r>
           </w:p>
         </w:tc>
@@ -2028,7 +2063,19 @@
               <w:rPr>
                 <w:rFonts w:ascii="Times New Roman" w:hAnsi="Times New Roman" w:cs="Times New Roman"/>
               </w:rPr>
-              <w:t>I created and added the new package diagram. I also updated the table of contents accordingly.</w:t>
+              <w:t>I created and added the new package diagram</w:t>
+            </w:r>
+            <w:r>
+              <w:rPr>
+                <w:rFonts w:ascii="Times New Roman" w:hAnsi="Times New Roman" w:cs="Times New Roman"/>
+              </w:rPr>
+              <w:t xml:space="preserve"> in section 3</w:t>
+            </w:r>
+            <w:r>
+              <w:rPr>
+                <w:rFonts w:ascii="Times New Roman" w:hAnsi="Times New Roman" w:cs="Times New Roman"/>
+              </w:rPr>
+              <w:t>. I also updated the table of contents accordingly.</w:t>
             </w:r>
           </w:p>
         </w:tc>
@@ -2054,22 +2101,6 @@
         </w:tc>
       </w:tr>
     </w:tbl>
-    <w:p>
-      <w:pPr>
-        <w:rPr>
-          <w:rFonts w:ascii="Times New Roman" w:hAnsi="Times New Roman" w:cs="Times New Roman"/>
-          <w:b/>
-        </w:rPr>
-      </w:pPr>
-    </w:p>
-    <w:p>
-      <w:pPr>
-        <w:rPr>
-          <w:rFonts w:ascii="Times New Roman" w:hAnsi="Times New Roman" w:cs="Times New Roman"/>
-          <w:b/>
-        </w:rPr>
-      </w:pPr>
-    </w:p>
     <w:p>
       <w:pPr>
         <w:rPr>
@@ -3936,7 +3967,16 @@
           <w:szCs w:val="32"/>
         </w:rPr>
         <w:lastRenderedPageBreak/>
-        <w:t xml:space="preserve">2.4 Relationships </w:t>
+        <w:t xml:space="preserve">2.4 </w:t>
+      </w:r>
+      <w:r>
+        <w:rPr>
+          <w:rFonts w:ascii="Times New Roman" w:hAnsi="Times New Roman" w:cs="Times New Roman"/>
+          <w:b/>
+          <w:sz w:val="32"/>
+          <w:szCs w:val="32"/>
+        </w:rPr>
+        <w:t>ER Diagram</w:t>
       </w:r>
     </w:p>
     <w:p>
@@ -4064,6 +4104,8 @@
           <w:rFonts w:ascii="Times New Roman" w:hAnsi="Times New Roman" w:cs="Times New Roman"/>
         </w:rPr>
       </w:pPr>
+      <w:bookmarkStart w:id="0" w:name="_GoBack"/>
+      <w:bookmarkEnd w:id="0"/>
     </w:p>
     <w:p>
       <w:pPr>
@@ -4076,6 +4118,7 @@
         <w:rPr>
           <w:rFonts w:ascii="Times New Roman" w:hAnsi="Times New Roman" w:cs="Times New Roman"/>
           <w:noProof/>
+          <w:lang w:eastAsia="zh-CN"/>
         </w:rPr>
         <w:drawing>
           <wp:inline distT="0" distB="0" distL="0" distR="0" wp14:anchorId="2FB0E206" wp14:editId="37384E1D">
@@ -9375,7 +9418,9 @@
         <w:rPr>
           <w:rFonts w:ascii="Times New Roman" w:hAnsi="Times New Roman" w:cs="Times New Roman"/>
           <w:b/>
+          <w:noProof/>
           <w:sz w:val="40"/>
+          <w:lang w:eastAsia="zh-CN"/>
         </w:rPr>
         <w:drawing>
           <wp:anchor distT="0" distB="0" distL="114300" distR="114300" simplePos="0" relativeHeight="251658240" behindDoc="0" locked="0" layoutInCell="1" allowOverlap="1" wp14:anchorId="33BA5907" wp14:editId="7DE8BFC5">
@@ -9644,7 +9689,7 @@
           <w:rPr>
             <w:noProof/>
           </w:rPr>
-          <w:t>7</w:t>
+          <w:t>i</w:t>
         </w:r>
         <w:r>
           <w:rPr>
@@ -12209,7 +12254,7 @@
 </file>
 
 <file path=customXml/itemProps1.xml><?xml version="1.0" encoding="utf-8"?>
-<ds:datastoreItem xmlns:ds="http://schemas.openxmlformats.org/officeDocument/2006/customXml" ds:itemID="{2E773D89-9C89-4E8E-B807-914E52D91127}">
+<ds:datastoreItem xmlns:ds="http://schemas.openxmlformats.org/officeDocument/2006/customXml" ds:itemID="{54D772D7-3799-4641-A2CD-DC99C347801D}">
   <ds:schemaRefs>
     <ds:schemaRef ds:uri="http://schemas.openxmlformats.org/officeDocument/2006/bibliography"/>
   </ds:schemaRefs>

</xml_diff>